<commit_message>
Started Mayfly node design
Images for web
</commit_message>
<xml_diff>
--- a/doc/InstToolkitProgram_DESIGN_MonitoringPackages.docx
+++ b/doc/InstToolkitProgram_DESIGN_MonitoringPackages.docx
@@ -461,10 +461,10 @@
                   <v:path o:extrusionok="f" gradientshapeok="t" o:connecttype="rect"/>
                   <o:lock v:ext="edit" aspectratio="t"/>
                 </v:shapetype>
-                <v:shape id="_x0000_i1025" type="#_x0000_t75" style="width:100.95pt;height:89.4pt" o:ole="">
+                <v:shape id="_x0000_i1025" type="#_x0000_t75" style="width:100.8pt;height:89.4pt" o:ole="">
                   <v:imagedata r:id="rId6" o:title=""/>
                 </v:shape>
-                <o:OLEObject Type="Embed" ProgID="PBrush" ShapeID="_x0000_i1025" DrawAspect="Content" ObjectID="_1621748573" r:id="rId7"/>
+                <o:OLEObject Type="Embed" ProgID="PBrush" ShapeID="_x0000_i1025" DrawAspect="Content" ObjectID="_1621862625" r:id="rId7"/>
               </w:object>
             </w:r>
           </w:p>
@@ -484,10 +484,10 @@
             </w:pPr>
             <w:r>
               <w:object w:dxaOrig="2364" w:dyaOrig="1536">
-                <v:shape id="_x0000_i1026" type="#_x0000_t75" style="width:94.75pt;height:61.25pt" o:ole="">
+                <v:shape id="_x0000_i1026" type="#_x0000_t75" style="width:94.8pt;height:61.2pt" o:ole="">
                   <v:imagedata r:id="rId8" o:title=""/>
                 </v:shape>
-                <o:OLEObject Type="Embed" ProgID="PBrush" ShapeID="_x0000_i1026" DrawAspect="Content" ObjectID="_1621748574" r:id="rId9"/>
+                <o:OLEObject Type="Embed" ProgID="PBrush" ShapeID="_x0000_i1026" DrawAspect="Content" ObjectID="_1621862626" r:id="rId9"/>
               </w:object>
             </w:r>
           </w:p>
@@ -507,10 +507,10 @@
             </w:pPr>
             <w:r>
               <w:object w:dxaOrig="1848" w:dyaOrig="1308">
-                <v:shape id="_x0000_i1027" type="#_x0000_t75" style="width:81.5pt;height:57.95pt" o:ole="">
+                <v:shape id="_x0000_i1027" type="#_x0000_t75" style="width:81.6pt;height:58.2pt" o:ole="">
                   <v:imagedata r:id="rId10" o:title=""/>
                 </v:shape>
-                <o:OLEObject Type="Embed" ProgID="PBrush" ShapeID="_x0000_i1027" DrawAspect="Content" ObjectID="_1621748575" r:id="rId11"/>
+                <o:OLEObject Type="Embed" ProgID="PBrush" ShapeID="_x0000_i1027" DrawAspect="Content" ObjectID="_1621862627" r:id="rId11"/>
               </w:object>
             </w:r>
           </w:p>
@@ -1424,79 +1424,10 @@
         <w:t xml:space="preserve"> Standalone Stations</w:t>
       </w:r>
     </w:p>
-    <w:p/>
-    <w:p/>
     <w:p>
-      <w:r>
-        <w:rPr>
-          <w:noProof/>
-        </w:rPr>
-        <w:drawing>
-          <wp:anchor distT="0" distB="0" distL="114300" distR="114300" simplePos="0" relativeHeight="251685888" behindDoc="1" locked="0" layoutInCell="1" allowOverlap="1" wp14:anchorId="6D9BFC09" wp14:editId="1420CCF9">
-            <wp:simplePos x="0" y="0"/>
-            <wp:positionH relativeFrom="column">
-              <wp:posOffset>2560320</wp:posOffset>
-            </wp:positionH>
-            <wp:positionV relativeFrom="paragraph">
-              <wp:posOffset>271145</wp:posOffset>
-            </wp:positionV>
-            <wp:extent cx="1927860" cy="1287780"/>
-            <wp:effectExtent l="0" t="0" r="0" b="7620"/>
-            <wp:wrapNone/>
-            <wp:docPr id="47" name="Picture 47"/>
-            <wp:cNvGraphicFramePr>
-              <a:graphicFrameLocks xmlns:a="http://schemas.openxmlformats.org/drawingml/2006/main" noChangeAspect="1"/>
-            </wp:cNvGraphicFramePr>
-            <a:graphic xmlns:a="http://schemas.openxmlformats.org/drawingml/2006/main">
-              <a:graphicData uri="http://schemas.openxmlformats.org/drawingml/2006/picture">
-                <pic:pic xmlns:pic="http://schemas.openxmlformats.org/drawingml/2006/picture">
-                  <pic:nvPicPr>
-                    <pic:cNvPr id="0" name="Picture 17"/>
-                    <pic:cNvPicPr>
-                      <a:picLocks noChangeAspect="1" noChangeArrowheads="1"/>
-                    </pic:cNvPicPr>
-                  </pic:nvPicPr>
-                  <pic:blipFill>
-                    <a:blip r:embed="rId12">
-                      <a:extLst>
-                        <a:ext uri="{28A0092B-C50C-407E-A947-70E740481C1C}">
-                          <a14:useLocalDpi xmlns:a14="http://schemas.microsoft.com/office/drawing/2010/main" val="0"/>
-                        </a:ext>
-                      </a:extLst>
-                    </a:blip>
-                    <a:srcRect/>
-                    <a:stretch>
-                      <a:fillRect/>
-                    </a:stretch>
-                  </pic:blipFill>
-                  <pic:spPr bwMode="auto">
-                    <a:xfrm>
-                      <a:off x="0" y="0"/>
-                      <a:ext cx="1927860" cy="1287780"/>
-                    </a:xfrm>
-                    <a:prstGeom prst="rect">
-                      <a:avLst/>
-                    </a:prstGeom>
-                    <a:noFill/>
-                    <a:ln>
-                      <a:noFill/>
-                    </a:ln>
-                  </pic:spPr>
-                </pic:pic>
-              </a:graphicData>
-            </a:graphic>
-            <wp14:sizeRelH relativeFrom="page">
-              <wp14:pctWidth>0</wp14:pctWidth>
-            </wp14:sizeRelH>
-            <wp14:sizeRelV relativeFrom="page">
-              <wp14:pctHeight>0</wp14:pctHeight>
-            </wp14:sizeRelV>
-          </wp:anchor>
-        </w:drawing>
-      </w:r>
+      <w:bookmarkStart w:id="0" w:name="_GoBack"/>
+      <w:bookmarkEnd w:id="0"/>
     </w:p>
-    <w:p/>
-    <w:p/>
     <w:p/>
     <w:p>
       <w:r>
@@ -1506,18 +1437,18 @@
         <mc:AlternateContent>
           <mc:Choice Requires="wpg">
             <w:drawing>
-              <wp:anchor distT="0" distB="0" distL="114300" distR="114300" simplePos="0" relativeHeight="251684864" behindDoc="0" locked="0" layoutInCell="1" allowOverlap="1">
+              <wp:anchor distT="0" distB="0" distL="114300" distR="114300" simplePos="0" relativeHeight="251685888" behindDoc="0" locked="0" layoutInCell="1" allowOverlap="1">
                 <wp:simplePos x="0" y="0"/>
                 <wp:positionH relativeFrom="column">
                   <wp:posOffset>670560</wp:posOffset>
                 </wp:positionH>
                 <wp:positionV relativeFrom="paragraph">
-                  <wp:posOffset>227965</wp:posOffset>
+                  <wp:posOffset>272415</wp:posOffset>
                 </wp:positionV>
-                <wp:extent cx="5212080" cy="2369820"/>
-                <wp:effectExtent l="0" t="38100" r="26670" b="11430"/>
+                <wp:extent cx="5212080" cy="3535680"/>
+                <wp:effectExtent l="0" t="0" r="26670" b="26670"/>
                 <wp:wrapNone/>
-                <wp:docPr id="49" name="Group 49"/>
+                <wp:docPr id="69" name="Group 69"/>
                 <wp:cNvGraphicFramePr/>
                 <a:graphic xmlns:a="http://schemas.openxmlformats.org/drawingml/2006/main">
                   <a:graphicData uri="http://schemas.microsoft.com/office/word/2010/wordprocessingGroup">
@@ -1526,9 +1457,9 @@
                       <wpg:grpSpPr>
                         <a:xfrm>
                           <a:off x="0" y="0"/>
-                          <a:ext cx="5212080" cy="2369820"/>
-                          <a:chOff x="0" y="68580"/>
-                          <a:chExt cx="5212080" cy="2369820"/>
+                          <a:ext cx="5212080" cy="3535680"/>
+                          <a:chOff x="0" y="0"/>
+                          <a:chExt cx="5212080" cy="3535680"/>
                         </a:xfrm>
                       </wpg:grpSpPr>
                       <wpg:grpSp>
@@ -1536,8 +1467,8 @@
                         <wpg:cNvGrpSpPr/>
                         <wpg:grpSpPr>
                           <a:xfrm>
-                            <a:off x="0" y="1059180"/>
-                            <a:ext cx="1440180" cy="1295400"/>
+                            <a:off x="0" y="2217420"/>
+                            <a:ext cx="1440180" cy="1318260"/>
                             <a:chOff x="0" y="0"/>
                             <a:chExt cx="1440180" cy="1295400"/>
                           </a:xfrm>
@@ -1786,7 +1717,7 @@
                         <wpg:cNvGrpSpPr/>
                         <wpg:grpSpPr>
                           <a:xfrm>
-                            <a:off x="2034540" y="1036320"/>
+                            <a:off x="2034540" y="2217420"/>
                             <a:ext cx="1440180" cy="1295400"/>
                             <a:chOff x="68580" y="-30480"/>
                             <a:chExt cx="1440180" cy="1295400"/>
@@ -1868,8 +1799,6 @@
                                 <w:r>
                                   <w:t>Mayfly</w:t>
                                 </w:r>
-                                <w:bookmarkStart w:id="0" w:name="_GoBack"/>
-                                <w:bookmarkEnd w:id="0"/>
                               </w:p>
                             </w:txbxContent>
                           </wps:txbx>
@@ -1981,8 +1910,8 @@
                         <wps:cNvCnPr/>
                         <wps:spPr>
                           <a:xfrm flipV="1">
-                            <a:off x="601980" y="68580"/>
-                            <a:ext cx="1684020" cy="906780"/>
+                            <a:off x="601980" y="1287780"/>
+                            <a:ext cx="1607820" cy="868680"/>
                           </a:xfrm>
                           <a:prstGeom prst="straightConnector1">
                             <a:avLst/>
@@ -2013,9 +1942,9 @@
                         <wpg:cNvGrpSpPr/>
                         <wpg:grpSpPr>
                           <a:xfrm>
-                            <a:off x="3771900" y="1143000"/>
+                            <a:off x="3771900" y="2217420"/>
                             <a:ext cx="1440180" cy="1295400"/>
-                            <a:chOff x="0" y="0"/>
+                            <a:chOff x="0" y="-7620"/>
                             <a:chExt cx="1440180" cy="1295400"/>
                           </a:xfrm>
                         </wpg:grpSpPr>
@@ -2024,7 +1953,7 @@
                           <wps:cNvSpPr txBox="1"/>
                           <wps:spPr>
                             <a:xfrm>
-                              <a:off x="0" y="0"/>
+                              <a:off x="0" y="-7620"/>
                               <a:ext cx="1440180" cy="1295400"/>
                             </a:xfrm>
                             <a:prstGeom prst="rect">
@@ -2206,7 +2135,7 @@
                         <wps:cNvCnPr/>
                         <wps:spPr>
                           <a:xfrm flipV="1">
-                            <a:off x="2781300" y="68580"/>
+                            <a:off x="2788920" y="1249680"/>
                             <a:ext cx="0" cy="906780"/>
                           </a:xfrm>
                           <a:prstGeom prst="straightConnector1">
@@ -2233,7 +2162,7 @@
                         <wps:cNvCnPr/>
                         <wps:spPr>
                           <a:xfrm flipH="1" flipV="1">
-                            <a:off x="3299460" y="106680"/>
+                            <a:off x="3299460" y="1249680"/>
                             <a:ext cx="1074420" cy="868680"/>
                           </a:xfrm>
                           <a:prstGeom prst="straightConnector1">
@@ -2255,19 +2184,50 @@
                         </wps:spPr>
                         <wps:bodyPr/>
                       </wps:wsp>
+                      <pic:pic xmlns:pic="http://schemas.openxmlformats.org/drawingml/2006/picture">
+                        <pic:nvPicPr>
+                          <pic:cNvPr id="47" name="Picture 47"/>
+                          <pic:cNvPicPr>
+                            <a:picLocks noChangeAspect="1"/>
+                          </pic:cNvPicPr>
+                        </pic:nvPicPr>
+                        <pic:blipFill>
+                          <a:blip r:embed="rId12">
+                            <a:extLst>
+                              <a:ext uri="{28A0092B-C50C-407E-A947-70E740481C1C}">
+                                <a14:useLocalDpi xmlns:a14="http://schemas.microsoft.com/office/drawing/2010/main" val="0"/>
+                              </a:ext>
+                            </a:extLst>
+                          </a:blip>
+                          <a:srcRect/>
+                          <a:stretch>
+                            <a:fillRect/>
+                          </a:stretch>
+                        </pic:blipFill>
+                        <pic:spPr bwMode="auto">
+                          <a:xfrm>
+                            <a:off x="1889760" y="0"/>
+                            <a:ext cx="1927860" cy="1287780"/>
+                          </a:xfrm>
+                          <a:prstGeom prst="rect">
+                            <a:avLst/>
+                          </a:prstGeom>
+                          <a:noFill/>
+                          <a:ln>
+                            <a:noFill/>
+                          </a:ln>
+                        </pic:spPr>
+                      </pic:pic>
                     </wpg:wgp>
                   </a:graphicData>
                 </a:graphic>
-                <wp14:sizeRelV relativeFrom="margin">
-                  <wp14:pctHeight>0</wp14:pctHeight>
-                </wp14:sizeRelV>
               </wp:anchor>
             </w:drawing>
           </mc:Choice>
           <mc:Fallback>
             <w:pict>
-              <v:group id="Group 49" o:spid="_x0000_s1026" style="position:absolute;margin-left:52.8pt;margin-top:17.95pt;width:410.4pt;height:186.6pt;z-index:251684864;mso-height-relative:margin" coordorigin=",685" coordsize="52120,23698" o:gfxdata="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">
-                <v:group id="Group 35" o:spid="_x0000_s1027" style="position:absolute;top:10591;width:14401;height:12954" coordsize="14401,12954" o:gfxdata="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">
+              <v:group id="Group 69" o:spid="_x0000_s1026" style="position:absolute;margin-left:52.8pt;margin-top:21.45pt;width:410.4pt;height:278.4pt;z-index:251685888" coordsize="52120,35356" o:gfxdata="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">
+                <v:group id="Group 35" o:spid="_x0000_s1027" style="position:absolute;top:22174;width:14401;height:13182" coordsize="14401,12954" o:gfxdata="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">
                   <v:shapetype id="_x0000_t202" coordsize="21600,21600" o:spt="202" path="m,l,21600r21600,l21600,xe">
                     <v:stroke joinstyle="miter"/>
                     <v:path gradientshapeok="t" o:connecttype="rect"/>
@@ -2329,7 +2289,7 @@
                     <v:stroke startarrow="open" endarrow="open"/>
                   </v:shape>
                 </v:group>
-                <v:group id="Group 16" o:spid="_x0000_s1033" style="position:absolute;left:20345;top:10363;width:14402;height:12954" coordorigin="685,-304" coordsize="14401,12954" o:gfxdata="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">
+                <v:group id="Group 16" o:spid="_x0000_s1033" style="position:absolute;left:20345;top:22174;width:14402;height:12954" coordorigin="685,-304" coordsize="14401,12954" o:gfxdata="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">
                   <v:shape id="Text Box 17" o:spid="_x0000_s1034" type="#_x0000_t202" style="position:absolute;left:685;top:-304;width:14402;height:12953;visibility:visible;mso-wrap-style:square;v-text-anchor:top" o:gfxdata="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" fillcolor="window" strokeweight=".5pt">
                     <v:textbox>
                       <w:txbxContent>
@@ -2383,11 +2343,11 @@
                     <v:stroke startarrow="open" endarrow="open"/>
                   </v:shape>
                 </v:group>
-                <v:shape id="Straight Arrow Connector 26" o:spid="_x0000_s1039" type="#_x0000_t32" style="position:absolute;left:6019;top:685;width:16841;height:9068;flip:y;visibility:visible;mso-wrap-style:square" o:connectortype="straight" o:gfxdata="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" strokecolor="#4579b8 [3044]" strokeweight="2.25pt">
+                <v:shape id="Straight Arrow Connector 26" o:spid="_x0000_s1039" type="#_x0000_t32" style="position:absolute;left:6019;top:12877;width:16079;height:8687;flip:y;visibility:visible;mso-wrap-style:square" o:connectortype="straight" o:gfxdata="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" strokecolor="#4579b8 [3044]" strokeweight="2.25pt">
                   <v:stroke startarrow="open" endarrow="open"/>
                 </v:shape>
-                <v:group id="Group 40" o:spid="_x0000_s1040" style="position:absolute;left:37719;top:11430;width:14401;height:12954" coordsize="14401,12954" o:gfxdata="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">
-                  <v:shape id="Text Box 41" o:spid="_x0000_s1041" type="#_x0000_t202" style="position:absolute;width:14401;height:12954;visibility:visible;mso-wrap-style:square;v-text-anchor:top" o:gfxdata="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" fillcolor="window" strokeweight=".5pt">
+                <v:group id="Group 40" o:spid="_x0000_s1040" style="position:absolute;left:37719;top:22174;width:14401;height:12954" coordorigin=",-76" coordsize="14401,12954" o:gfxdata="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">
+                  <v:shape id="Text Box 41" o:spid="_x0000_s1041" type="#_x0000_t202" style="position:absolute;top:-76;width:14401;height:12953;visibility:visible;mso-wrap-style:square;v-text-anchor:top" o:gfxdata="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" fillcolor="window" strokeweight=".5pt">
                     <v:textbox>
                       <w:txbxContent>
                         <w:p>
@@ -2440,11 +2400,15 @@
                     <v:stroke startarrow="open" endarrow="open"/>
                   </v:shape>
                 </v:group>
-                <v:shape id="Straight Arrow Connector 28" o:spid="_x0000_s1046" type="#_x0000_t32" style="position:absolute;left:27813;top:685;width:0;height:9068;flip:y;visibility:visible;mso-wrap-style:square" o:connectortype="straight" o:gfxdata="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" strokecolor="#4a7ebb" strokeweight="2.25pt">
+                <v:shape id="Straight Arrow Connector 28" o:spid="_x0000_s1046" type="#_x0000_t32" style="position:absolute;left:27889;top:12496;width:0;height:9068;flip:y;visibility:visible;mso-wrap-style:square" o:connectortype="straight" o:gfxdata="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" strokecolor="#4a7ebb" strokeweight="2.25pt">
                   <v:stroke startarrow="open" endarrow="open"/>
                 </v:shape>
-                <v:shape id="Straight Arrow Connector 46" o:spid="_x0000_s1047" type="#_x0000_t32" style="position:absolute;left:32994;top:1066;width:10744;height:8687;flip:x y;visibility:visible;mso-wrap-style:square" o:connectortype="straight" o:gfxdata="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" strokecolor="#4a7ebb" strokeweight="2.25pt">
+                <v:shape id="Straight Arrow Connector 46" o:spid="_x0000_s1047" type="#_x0000_t32" style="position:absolute;left:32994;top:12496;width:10744;height:8687;flip:x y;visibility:visible;mso-wrap-style:square" o:connectortype="straight" o:gfxdata="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" strokecolor="#4a7ebb" strokeweight="2.25pt">
                   <v:stroke startarrow="open" endarrow="open"/>
+                </v:shape>
+                <v:shape id="Picture 47" o:spid="_x0000_s1048" type="#_x0000_t75" style="position:absolute;left:18897;width:19279;height:12877;visibility:visible;mso-wrap-style:square" o:gfxdata="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">
+                  <v:imagedata r:id="rId13" o:title=""/>
+                  <v:path arrowok="t"/>
                 </v:shape>
               </v:group>
             </w:pict>
@@ -2455,6 +2419,10 @@
     <w:p/>
     <w:p/>
     <w:p/>
+    <w:p/>
+    <w:p/>
+    <w:p/>
+    <w:p/>
     <w:p>
       <w:pPr>
         <w:pStyle w:val="Heading1"/>
@@ -2487,12 +2455,10 @@
         <w:t xml:space="preserve">CONFIGURATION: </w:t>
       </w:r>
       <w:r>
-        <w:t xml:space="preserve">Separate Hub </w:t>
-      </w:r>
-      <w:r>
-        <w:t>– Data Loggers</w:t>
+        <w:t xml:space="preserve"> Data Loggers and Pi3 AP/HUB</w:t>
       </w:r>
     </w:p>
+    <w:p/>
     <w:p/>
     <w:p/>
     <w:p>
@@ -2501,13 +2467,13 @@
           <w:noProof/>
         </w:rPr>
         <w:drawing>
-          <wp:anchor distT="0" distB="0" distL="114300" distR="114300" simplePos="0" relativeHeight="251687936" behindDoc="1" locked="0" layoutInCell="1" allowOverlap="1" wp14:anchorId="31DDBE61" wp14:editId="22DD6BED">
+          <wp:anchor distT="0" distB="0" distL="114300" distR="114300" simplePos="0" relativeHeight="251687936" behindDoc="1" locked="0" layoutInCell="1" allowOverlap="1" wp14:anchorId="66CB4F9B" wp14:editId="20B9D550">
             <wp:simplePos x="0" y="0"/>
             <wp:positionH relativeFrom="column">
-              <wp:posOffset>2286000</wp:posOffset>
+              <wp:posOffset>2240280</wp:posOffset>
             </wp:positionH>
             <wp:positionV relativeFrom="paragraph">
-              <wp:posOffset>280035</wp:posOffset>
+              <wp:posOffset>231140</wp:posOffset>
             </wp:positionV>
             <wp:extent cx="1927860" cy="1287780"/>
             <wp:effectExtent l="0" t="0" r="0" b="7620"/>
@@ -2575,16 +2541,16 @@
         <mc:AlternateContent>
           <mc:Choice Requires="wpg">
             <w:drawing>
-              <wp:anchor distT="0" distB="0" distL="114300" distR="114300" simplePos="0" relativeHeight="251678720" behindDoc="0" locked="0" layoutInCell="1" allowOverlap="1">
+              <wp:anchor distT="0" distB="0" distL="114300" distR="114300" simplePos="0" relativeHeight="251673600" behindDoc="0" locked="0" layoutInCell="1" allowOverlap="1" wp14:anchorId="2BE754A9" wp14:editId="64A7B38E">
                 <wp:simplePos x="0" y="0"/>
                 <wp:positionH relativeFrom="column">
                   <wp:posOffset>662940</wp:posOffset>
                 </wp:positionH>
                 <wp:positionV relativeFrom="paragraph">
-                  <wp:posOffset>221615</wp:posOffset>
+                  <wp:posOffset>180975</wp:posOffset>
                 </wp:positionV>
-                <wp:extent cx="4983480" cy="3147060"/>
-                <wp:effectExtent l="0" t="38100" r="26670" b="15240"/>
+                <wp:extent cx="4983480" cy="2865120"/>
+                <wp:effectExtent l="0" t="38100" r="26670" b="11430"/>
                 <wp:wrapNone/>
                 <wp:docPr id="50" name="Group 50"/>
                 <wp:cNvGraphicFramePr/>
@@ -2595,9 +2561,9 @@
                       <wpg:grpSpPr>
                         <a:xfrm>
                           <a:off x="0" y="0"/>
-                          <a:ext cx="4983480" cy="3147060"/>
-                          <a:chOff x="0" y="0"/>
-                          <a:chExt cx="4983480" cy="3147060"/>
+                          <a:ext cx="4983480" cy="2865120"/>
+                          <a:chOff x="0" y="281940"/>
+                          <a:chExt cx="4983480" cy="2865120"/>
                         </a:xfrm>
                       </wpg:grpSpPr>
                       <wpg:grpSp>
@@ -2645,7 +2611,7 @@
                                   <w:rPr>
                                     <w:b/>
                                   </w:rPr>
-                                  <w:t>Mayfly</w:t>
+                                  <w:t>Data</w:t>
                                 </w:r>
                                 <w:r>
                                   <w:rPr>
@@ -2780,19 +2746,13 @@
                                   <w:rPr>
                                     <w:b/>
                                   </w:rPr>
-                                  <w:t>PI3</w:t>
+                                  <w:t xml:space="preserve">VDAB </w:t>
                                 </w:r>
                                 <w:r>
                                   <w:rPr>
                                     <w:b/>
                                   </w:rPr>
-                                  <w:t xml:space="preserve"> </w:t>
-                                </w:r>
-                                <w:r>
-                                  <w:rPr>
-                                    <w:b/>
-                                  </w:rPr>
-                                  <w:t xml:space="preserve">–VDAB </w:t>
+                                  <w:t>AP/</w:t>
                                 </w:r>
                                 <w:r>
                                   <w:rPr>
@@ -2932,7 +2892,13 @@
                                   <w:rPr>
                                     <w:b/>
                                   </w:rPr>
-                                  <w:t xml:space="preserve">Mayfly </w:t>
+                                  <w:t>Data</w:t>
+                                </w:r>
+                                <w:r>
+                                  <w:rPr>
+                                    <w:b/>
+                                  </w:rPr>
+                                  <w:t xml:space="preserve"> </w:t>
                                 </w:r>
                                 <w:r>
                                   <w:rPr>
@@ -3067,7 +3033,7 @@
                                   <w:rPr>
                                     <w:b/>
                                   </w:rPr>
-                                  <w:t>Mayfly</w:t>
+                                  <w:t>Data</w:t>
                                 </w:r>
                                 <w:r>
                                   <w:rPr>
@@ -3243,8 +3209,948 @@
                         <wps:cNvCnPr/>
                         <wps:spPr>
                           <a:xfrm>
-                            <a:off x="2552700" y="0"/>
-                            <a:ext cx="0" cy="777240"/>
+                            <a:off x="2552700" y="281940"/>
+                            <a:ext cx="0" cy="495300"/>
+                          </a:xfrm>
+                          <a:prstGeom prst="straightConnector1">
+                            <a:avLst/>
+                          </a:prstGeom>
+                          <a:noFill/>
+                          <a:ln w="28575" cap="flat" cmpd="sng" algn="ctr">
+                            <a:solidFill>
+                              <a:srgbClr val="4F81BD">
+                                <a:shade val="95000"/>
+                                <a:satMod val="105000"/>
+                              </a:srgbClr>
+                            </a:solidFill>
+                            <a:prstDash val="solid"/>
+                            <a:headEnd type="arrow"/>
+                            <a:tailEnd type="arrow"/>
+                          </a:ln>
+                          <a:effectLst/>
+                        </wps:spPr>
+                        <wps:bodyPr/>
+                      </wps:wsp>
+                    </wpg:wgp>
+                  </a:graphicData>
+                </a:graphic>
+                <wp14:sizeRelV relativeFrom="margin">
+                  <wp14:pctHeight>0</wp14:pctHeight>
+                </wp14:sizeRelV>
+              </wp:anchor>
+            </w:drawing>
+          </mc:Choice>
+          <mc:Fallback>
+            <w:pict>
+              <v:group id="Group 50" o:spid="_x0000_s1049" style="position:absolute;margin-left:52.2pt;margin-top:14.25pt;width:392.4pt;height:225.6pt;z-index:251673600;mso-height-relative:margin" coordorigin=",2819" coordsize="49834,28651" o:gfxdata="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">
+                <v:group id="Group 7" o:spid="_x0000_s1050" style="position:absolute;top:23698;width:11201;height:7772" coordsize="11201,7772" o:gfxdata="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">
+                  <v:shape id="Text Box 20" o:spid="_x0000_s1051" type="#_x0000_t202" style="position:absolute;width:11201;height:7772;visibility:visible;mso-wrap-style:square;v-text-anchor:top" o:gfxdata="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" fillcolor="window" strokeweight=".5pt">
+                    <v:textbox>
+                      <w:txbxContent>
+                        <w:p>
+                          <w:pPr>
+                            <w:jc w:val="center"/>
+                            <w:rPr>
+                              <w:b/>
+                            </w:rPr>
+                          </w:pPr>
+                          <w:r>
+                            <w:rPr>
+                              <w:b/>
+                            </w:rPr>
+                            <w:t>Data</w:t>
+                          </w:r>
+                          <w:r>
+                            <w:rPr>
+                              <w:b/>
+                            </w:rPr>
+                            <w:t xml:space="preserve"> Logger</w:t>
+                          </w:r>
+                        </w:p>
+                      </w:txbxContent>
+                    </v:textbox>
+                  </v:shape>
+                  <v:shape id="Text Box 21" o:spid="_x0000_s1052" type="#_x0000_t202" style="position:absolute;left:1828;top:3200;width:7436;height:2464;visibility:visible;mso-wrap-style:square;v-text-anchor:top" o:gfxdata="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" fillcolor="window" strokeweight=".5pt">
+                    <v:textbox>
+                      <w:txbxContent>
+                        <w:p>
+                          <w:pPr>
+                            <w:jc w:val="center"/>
+                          </w:pPr>
+                          <w:r>
+                            <w:t>Mayfly</w:t>
+                          </w:r>
+                        </w:p>
+                      </w:txbxContent>
+                    </v:textbox>
+                  </v:shape>
+                  <v:rect id="Rectangle 23" o:spid="_x0000_s1053" style="position:absolute;top:6781;width:11201;height:972;visibility:visible;mso-wrap-style:square;v-text-anchor:middle" o:gfxdata="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" fillcolor="#4f81bd" strokecolor="#385d8a" strokeweight="2pt"/>
+                </v:group>
+                <v:group id="Group 3" o:spid="_x0000_s1054" style="position:absolute;left:17983;top:7772;width:14554;height:8985" coordorigin="-457" coordsize="14554,8985" o:gfxdata="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">
+                  <v:shape id="Text Box 27" o:spid="_x0000_s1055" type="#_x0000_t202" style="position:absolute;left:-457;width:14554;height:8985;visibility:visible;mso-wrap-style:square;v-text-anchor:top" o:gfxdata="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" fillcolor="window" strokeweight=".5pt">
+                    <v:textbox>
+                      <w:txbxContent>
+                        <w:p>
+                          <w:pPr>
+                            <w:jc w:val="center"/>
+                            <w:rPr>
+                              <w:b/>
+                            </w:rPr>
+                          </w:pPr>
+                          <w:r>
+                            <w:rPr>
+                              <w:b/>
+                            </w:rPr>
+                            <w:t xml:space="preserve">VDAB </w:t>
+                          </w:r>
+                          <w:r>
+                            <w:rPr>
+                              <w:b/>
+                            </w:rPr>
+                            <w:t>AP/</w:t>
+                          </w:r>
+                          <w:r>
+                            <w:rPr>
+                              <w:b/>
+                            </w:rPr>
+                            <w:t>Hub</w:t>
+                          </w:r>
+                        </w:p>
+                      </w:txbxContent>
+                    </v:textbox>
+                  </v:shape>
+                  <v:shape id="Text Box 29" o:spid="_x0000_s1056" type="#_x0000_t202" style="position:absolute;left:2895;top:3048;width:9316;height:2762;visibility:visible;mso-wrap-style:square;v-text-anchor:top" o:gfxdata="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" fillcolor="window" strokeweight=".5pt">
+                    <v:textbox>
+                      <w:txbxContent>
+                        <w:p>
+                          <w:pPr>
+                            <w:jc w:val="center"/>
+                          </w:pPr>
+                          <w:r>
+                            <w:t>PI3 –VDAB</w:t>
+                          </w:r>
+                        </w:p>
+                        <w:p>
+                          <w:pPr>
+                            <w:jc w:val="center"/>
+                          </w:pPr>
+                        </w:p>
+                      </w:txbxContent>
+                    </v:textbox>
+                  </v:shape>
+                  <v:rect id="Rectangle 30" o:spid="_x0000_s1057" style="position:absolute;left:-457;top:7924;width:14554;height:1061;visibility:visible;mso-wrap-style:square;v-text-anchor:middle" o:gfxdata="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" fillcolor="#4f81bd" strokecolor="#385d8a" strokeweight="2pt"/>
+                </v:group>
+                <v:group id="Group 8" o:spid="_x0000_s1058" style="position:absolute;left:21336;top:23088;width:11201;height:7773" coordsize="11201,7772" o:gfxdata="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">
+                  <v:shape id="Text Box 9" o:spid="_x0000_s1059" type="#_x0000_t202" style="position:absolute;width:11201;height:7772;visibility:visible;mso-wrap-style:square;v-text-anchor:top" o:gfxdata="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" fillcolor="window" strokeweight=".5pt">
+                    <v:textbox>
+                      <w:txbxContent>
+                        <w:p>
+                          <w:pPr>
+                            <w:jc w:val="center"/>
+                            <w:rPr>
+                              <w:b/>
+                            </w:rPr>
+                          </w:pPr>
+                          <w:r>
+                            <w:rPr>
+                              <w:b/>
+                            </w:rPr>
+                            <w:t>Data</w:t>
+                          </w:r>
+                          <w:r>
+                            <w:rPr>
+                              <w:b/>
+                            </w:rPr>
+                            <w:t xml:space="preserve"> </w:t>
+                          </w:r>
+                          <w:r>
+                            <w:rPr>
+                              <w:b/>
+                            </w:rPr>
+                            <w:t>Logger</w:t>
+                          </w:r>
+                        </w:p>
+                      </w:txbxContent>
+                    </v:textbox>
+                  </v:shape>
+                  <v:shape id="Text Box 10" o:spid="_x0000_s1060" type="#_x0000_t202" style="position:absolute;left:1828;top:3200;width:7436;height:2464;visibility:visible;mso-wrap-style:square;v-text-anchor:top" o:gfxdata="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" fillcolor="window" strokeweight=".5pt">
+                    <v:textbox>
+                      <w:txbxContent>
+                        <w:p>
+                          <w:pPr>
+                            <w:jc w:val="center"/>
+                          </w:pPr>
+                          <w:r>
+                            <w:t>Mayfly</w:t>
+                          </w:r>
+                        </w:p>
+                      </w:txbxContent>
+                    </v:textbox>
+                  </v:shape>
+                  <v:rect id="Rectangle 11" o:spid="_x0000_s1061" style="position:absolute;top:6781;width:11201;height:972;visibility:visible;mso-wrap-style:square;v-text-anchor:middle" o:gfxdata="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" fillcolor="#4f81bd" strokecolor="#385d8a" strokeweight="2pt"/>
+                </v:group>
+                <v:group id="Group 12" o:spid="_x0000_s1062" style="position:absolute;left:38633;top:22631;width:11201;height:7772" coordsize="11201,7772" o:gfxdata="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">
+                  <v:shape id="Text Box 13" o:spid="_x0000_s1063" type="#_x0000_t202" style="position:absolute;width:11201;height:7772;visibility:visible;mso-wrap-style:square;v-text-anchor:top" o:gfxdata="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" fillcolor="window" strokeweight=".5pt">
+                    <v:textbox>
+                      <w:txbxContent>
+                        <w:p>
+                          <w:pPr>
+                            <w:jc w:val="center"/>
+                            <w:rPr>
+                              <w:b/>
+                            </w:rPr>
+                          </w:pPr>
+                          <w:r>
+                            <w:rPr>
+                              <w:b/>
+                            </w:rPr>
+                            <w:t>Data</w:t>
+                          </w:r>
+                          <w:r>
+                            <w:rPr>
+                              <w:b/>
+                            </w:rPr>
+                            <w:t xml:space="preserve"> Logger</w:t>
+                          </w:r>
+                        </w:p>
+                      </w:txbxContent>
+                    </v:textbox>
+                  </v:shape>
+                  <v:shape id="Text Box 14" o:spid="_x0000_s1064" type="#_x0000_t202" style="position:absolute;left:1828;top:3200;width:7436;height:2464;visibility:visible;mso-wrap-style:square;v-text-anchor:top" o:gfxdata="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" fillcolor="window" strokeweight=".5pt">
+                    <v:textbox>
+                      <w:txbxContent>
+                        <w:p>
+                          <w:pPr>
+                            <w:jc w:val="center"/>
+                          </w:pPr>
+                          <w:r>
+                            <w:t>Mayfly</w:t>
+                          </w:r>
+                        </w:p>
+                      </w:txbxContent>
+                    </v:textbox>
+                  </v:shape>
+                  <v:rect id="Rectangle 15" o:spid="_x0000_s1065" style="position:absolute;top:6781;width:11201;height:972;visibility:visible;mso-wrap-style:square;v-text-anchor:middle" o:gfxdata="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" fillcolor="#4f81bd" strokecolor="#385d8a" strokeweight="2pt"/>
+                </v:group>
+                <v:shape id="Straight Arrow Connector 31" o:spid="_x0000_s1066" type="#_x0000_t32" style="position:absolute;left:5943;top:17526;width:15393;height:5562;flip:y;visibility:visible;mso-wrap-style:square" o:connectortype="straight" o:gfxdata="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" strokecolor="#4a7ebb" strokeweight="2.25pt">
+                  <v:stroke startarrow="open" endarrow="open"/>
+                </v:shape>
+                <v:shape id="Straight Arrow Connector 36" o:spid="_x0000_s1067" type="#_x0000_t32" style="position:absolute;left:26517;top:17526;width:0;height:5410;flip:y;visibility:visible;mso-wrap-style:square" o:connectortype="straight" o:gfxdata="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" strokecolor="#4a7ebb" strokeweight="2.25pt">
+                  <v:stroke startarrow="open" endarrow="open"/>
+                </v:shape>
+                <v:shape id="Straight Arrow Connector 37" o:spid="_x0000_s1068" type="#_x0000_t32" style="position:absolute;left:31242;top:17526;width:11582;height:4495;flip:x y;visibility:visible;mso-wrap-style:square" o:connectortype="straight" o:gfxdata="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" strokecolor="#4a7ebb" strokeweight="2.25pt">
+                  <v:stroke startarrow="open" endarrow="open"/>
+                </v:shape>
+                <v:shape id="Straight Arrow Connector 38" o:spid="_x0000_s1069" type="#_x0000_t32" style="position:absolute;left:25527;top:2819;width:0;height:4953;visibility:visible;mso-wrap-style:square" o:connectortype="straight" o:gfxdata="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" strokecolor="#4a7ebb" strokeweight="2.25pt">
+                  <v:stroke startarrow="open" endarrow="open"/>
+                </v:shape>
+              </v:group>
+            </w:pict>
+          </mc:Fallback>
+        </mc:AlternateContent>
+      </w:r>
+    </w:p>
+    <w:p/>
+    <w:p/>
+    <w:p>
+      <w:pPr>
+        <w:rPr>
+          <w:rFonts w:asciiTheme="majorHAnsi" w:eastAsiaTheme="majorEastAsia" w:hAnsiTheme="majorHAnsi" w:cstheme="majorBidi"/>
+          <w:b/>
+          <w:bCs/>
+          <w:color w:val="365F91" w:themeColor="accent1" w:themeShade="BF"/>
+          <w:sz w:val="28"/>
+          <w:szCs w:val="28"/>
+        </w:rPr>
+      </w:pPr>
+      <w:r>
+        <w:br w:type="page"/>
+      </w:r>
+    </w:p>
+    <w:p>
+      <w:pPr>
+        <w:pStyle w:val="Heading1"/>
+      </w:pPr>
+    </w:p>
+    <w:p>
+      <w:pPr>
+        <w:pStyle w:val="Heading1"/>
+      </w:pPr>
+      <w:r>
+        <w:rPr>
+          <w:noProof/>
+        </w:rPr>
+        <mc:AlternateContent>
+          <mc:Choice Requires="wpg">
+            <w:drawing>
+              <wp:anchor distT="0" distB="0" distL="114300" distR="114300" simplePos="0" relativeHeight="251689984" behindDoc="0" locked="0" layoutInCell="1" allowOverlap="1" wp14:anchorId="4CA5A9C0" wp14:editId="0A6E124E">
+                <wp:simplePos x="0" y="0"/>
+                <wp:positionH relativeFrom="column">
+                  <wp:posOffset>594360</wp:posOffset>
+                </wp:positionH>
+                <wp:positionV relativeFrom="paragraph">
+                  <wp:posOffset>1261110</wp:posOffset>
+                </wp:positionV>
+                <wp:extent cx="5730240" cy="2674620"/>
+                <wp:effectExtent l="0" t="0" r="22860" b="11430"/>
+                <wp:wrapNone/>
+                <wp:docPr id="25" name="Group 25"/>
+                <wp:cNvGraphicFramePr/>
+                <a:graphic xmlns:a="http://schemas.openxmlformats.org/drawingml/2006/main">
+                  <a:graphicData uri="http://schemas.microsoft.com/office/word/2010/wordprocessingGroup">
+                    <wpg:wgp>
+                      <wpg:cNvGrpSpPr/>
+                      <wpg:grpSpPr>
+                        <a:xfrm>
+                          <a:off x="0" y="0"/>
+                          <a:ext cx="5730240" cy="2674620"/>
+                          <a:chOff x="0" y="0"/>
+                          <a:chExt cx="5730240" cy="2674620"/>
+                        </a:xfrm>
+                      </wpg:grpSpPr>
+                      <wpg:grpSp>
+                        <wpg:cNvPr id="33" name="Group 33"/>
+                        <wpg:cNvGrpSpPr/>
+                        <wpg:grpSpPr>
+                          <a:xfrm>
+                            <a:off x="0" y="1844040"/>
+                            <a:ext cx="1120140" cy="777240"/>
+                            <a:chOff x="0" y="0"/>
+                            <a:chExt cx="1120140" cy="777240"/>
+                          </a:xfrm>
+                        </wpg:grpSpPr>
+                        <wps:wsp>
+                          <wps:cNvPr id="34" name="Text Box 34"/>
+                          <wps:cNvSpPr txBox="1"/>
+                          <wps:spPr>
+                            <a:xfrm>
+                              <a:off x="0" y="0"/>
+                              <a:ext cx="1120140" cy="777240"/>
+                            </a:xfrm>
+                            <a:prstGeom prst="rect">
+                              <a:avLst/>
+                            </a:prstGeom>
+                            <a:solidFill>
+                              <a:sysClr val="window" lastClr="FFFFFF"/>
+                            </a:solidFill>
+                            <a:ln w="6350">
+                              <a:solidFill>
+                                <a:prstClr val="black"/>
+                              </a:solidFill>
+                            </a:ln>
+                            <a:effectLst/>
+                          </wps:spPr>
+                          <wps:txbx>
+                            <w:txbxContent>
+                              <w:p>
+                                <w:pPr>
+                                  <w:jc w:val="center"/>
+                                  <w:rPr>
+                                    <w:b/>
+                                  </w:rPr>
+                                </w:pPr>
+                                <w:r>
+                                  <w:rPr>
+                                    <w:b/>
+                                  </w:rPr>
+                                  <w:t>Data Logger</w:t>
+                                </w:r>
+                              </w:p>
+                            </w:txbxContent>
+                          </wps:txbx>
+                          <wps:bodyPr rot="0" spcFirstLastPara="0" vertOverflow="overflow" horzOverflow="overflow" vert="horz" wrap="square" lIns="91440" tIns="45720" rIns="91440" bIns="45720" numCol="1" spcCol="0" rtlCol="0" fromWordArt="0" anchor="t" anchorCtr="0" forceAA="0" compatLnSpc="1">
+                            <a:prstTxWarp prst="textNoShape">
+                              <a:avLst/>
+                            </a:prstTxWarp>
+                            <a:noAutofit/>
+                          </wps:bodyPr>
+                        </wps:wsp>
+                        <wps:wsp>
+                          <wps:cNvPr id="39" name="Text Box 39"/>
+                          <wps:cNvSpPr txBox="1"/>
+                          <wps:spPr>
+                            <a:xfrm>
+                              <a:off x="182880" y="320040"/>
+                              <a:ext cx="743585" cy="246380"/>
+                            </a:xfrm>
+                            <a:prstGeom prst="rect">
+                              <a:avLst/>
+                            </a:prstGeom>
+                            <a:solidFill>
+                              <a:sysClr val="window" lastClr="FFFFFF"/>
+                            </a:solidFill>
+                            <a:ln w="6350">
+                              <a:solidFill>
+                                <a:prstClr val="black"/>
+                              </a:solidFill>
+                            </a:ln>
+                            <a:effectLst/>
+                          </wps:spPr>
+                          <wps:txbx>
+                            <w:txbxContent>
+                              <w:p>
+                                <w:pPr>
+                                  <w:jc w:val="center"/>
+                                </w:pPr>
+                                <w:r>
+                                  <w:t>Mayfly</w:t>
+                                </w:r>
+                              </w:p>
+                            </w:txbxContent>
+                          </wps:txbx>
+                          <wps:bodyPr rot="0" spcFirstLastPara="0" vertOverflow="overflow" horzOverflow="overflow" vert="horz" wrap="square" lIns="91440" tIns="45720" rIns="91440" bIns="45720" numCol="1" spcCol="0" rtlCol="0" fromWordArt="0" anchor="t" anchorCtr="0" forceAA="0" compatLnSpc="1">
+                            <a:prstTxWarp prst="textNoShape">
+                              <a:avLst/>
+                            </a:prstTxWarp>
+                            <a:noAutofit/>
+                          </wps:bodyPr>
+                        </wps:wsp>
+                        <wps:wsp>
+                          <wps:cNvPr id="51" name="Rectangle 51"/>
+                          <wps:cNvSpPr/>
+                          <wps:spPr>
+                            <a:xfrm>
+                              <a:off x="0" y="678180"/>
+                              <a:ext cx="1120140" cy="97155"/>
+                            </a:xfrm>
+                            <a:prstGeom prst="rect">
+                              <a:avLst/>
+                            </a:prstGeom>
+                            <a:solidFill>
+                              <a:srgbClr val="4F81BD"/>
+                            </a:solidFill>
+                            <a:ln w="25400" cap="flat" cmpd="sng" algn="ctr">
+                              <a:solidFill>
+                                <a:srgbClr val="4F81BD">
+                                  <a:shade val="50000"/>
+                                </a:srgbClr>
+                              </a:solidFill>
+                              <a:prstDash val="solid"/>
+                            </a:ln>
+                            <a:effectLst/>
+                          </wps:spPr>
+                          <wps:bodyPr rot="0" spcFirstLastPara="0" vertOverflow="overflow" horzOverflow="overflow" vert="horz" wrap="square" lIns="91440" tIns="45720" rIns="91440" bIns="45720" numCol="1" spcCol="0" rtlCol="0" fromWordArt="0" anchor="ctr" anchorCtr="0" forceAA="0" compatLnSpc="1">
+                            <a:prstTxWarp prst="textNoShape">
+                              <a:avLst/>
+                            </a:prstTxWarp>
+                            <a:noAutofit/>
+                          </wps:bodyPr>
+                        </wps:wsp>
+                      </wpg:grpSp>
+                      <wpg:grpSp>
+                        <wpg:cNvPr id="52" name="Group 52"/>
+                        <wpg:cNvGrpSpPr/>
+                        <wpg:grpSpPr>
+                          <a:xfrm>
+                            <a:off x="4274820" y="388620"/>
+                            <a:ext cx="1455420" cy="898525"/>
+                            <a:chOff x="-45720" y="0"/>
+                            <a:chExt cx="1455420" cy="898525"/>
+                          </a:xfrm>
+                        </wpg:grpSpPr>
+                        <wps:wsp>
+                          <wps:cNvPr id="53" name="Text Box 53"/>
+                          <wps:cNvSpPr txBox="1"/>
+                          <wps:spPr>
+                            <a:xfrm>
+                              <a:off x="-45720" y="0"/>
+                              <a:ext cx="1455420" cy="898525"/>
+                            </a:xfrm>
+                            <a:prstGeom prst="rect">
+                              <a:avLst/>
+                            </a:prstGeom>
+                            <a:solidFill>
+                              <a:sysClr val="window" lastClr="FFFFFF"/>
+                            </a:solidFill>
+                            <a:ln w="6350">
+                              <a:solidFill>
+                                <a:prstClr val="black"/>
+                              </a:solidFill>
+                            </a:ln>
+                            <a:effectLst/>
+                          </wps:spPr>
+                          <wps:txbx>
+                            <w:txbxContent>
+                              <w:p>
+                                <w:pPr>
+                                  <w:jc w:val="center"/>
+                                  <w:rPr>
+                                    <w:b/>
+                                  </w:rPr>
+                                </w:pPr>
+                                <w:r>
+                                  <w:rPr>
+                                    <w:b/>
+                                  </w:rPr>
+                                  <w:t>VDAB Hub</w:t>
+                                </w:r>
+                              </w:p>
+                            </w:txbxContent>
+                          </wps:txbx>
+                          <wps:bodyPr rot="0" spcFirstLastPara="0" vertOverflow="overflow" horzOverflow="overflow" vert="horz" wrap="square" lIns="91440" tIns="45720" rIns="91440" bIns="45720" numCol="1" spcCol="0" rtlCol="0" fromWordArt="0" anchor="t" anchorCtr="0" forceAA="0" compatLnSpc="1">
+                            <a:prstTxWarp prst="textNoShape">
+                              <a:avLst/>
+                            </a:prstTxWarp>
+                            <a:noAutofit/>
+                          </wps:bodyPr>
+                        </wps:wsp>
+                        <wps:wsp>
+                          <wps:cNvPr id="54" name="Text Box 54"/>
+                          <wps:cNvSpPr txBox="1"/>
+                          <wps:spPr>
+                            <a:xfrm>
+                              <a:off x="182880" y="304800"/>
+                              <a:ext cx="1097280" cy="276225"/>
+                            </a:xfrm>
+                            <a:prstGeom prst="rect">
+                              <a:avLst/>
+                            </a:prstGeom>
+                            <a:solidFill>
+                              <a:sysClr val="window" lastClr="FFFFFF"/>
+                            </a:solidFill>
+                            <a:ln w="6350">
+                              <a:solidFill>
+                                <a:prstClr val="black"/>
+                              </a:solidFill>
+                            </a:ln>
+                            <a:effectLst/>
+                          </wps:spPr>
+                          <wps:txbx>
+                            <w:txbxContent>
+                              <w:p>
+                                <w:pPr>
+                                  <w:jc w:val="center"/>
+                                </w:pPr>
+                                <w:r>
+                                  <w:t>Any Computer</w:t>
+                                </w:r>
+                              </w:p>
+                              <w:p>
+                                <w:pPr>
+                                  <w:jc w:val="center"/>
+                                </w:pPr>
+                              </w:p>
+                            </w:txbxContent>
+                          </wps:txbx>
+                          <wps:bodyPr rot="0" spcFirstLastPara="0" vertOverflow="overflow" horzOverflow="overflow" vert="horz" wrap="square" lIns="91440" tIns="45720" rIns="91440" bIns="45720" numCol="1" spcCol="0" rtlCol="0" fromWordArt="0" anchor="t" anchorCtr="0" forceAA="0" compatLnSpc="1">
+                            <a:prstTxWarp prst="textNoShape">
+                              <a:avLst/>
+                            </a:prstTxWarp>
+                            <a:noAutofit/>
+                          </wps:bodyPr>
+                        </wps:wsp>
+                        <wps:wsp>
+                          <wps:cNvPr id="55" name="Rectangle 55"/>
+                          <wps:cNvSpPr/>
+                          <wps:spPr>
+                            <a:xfrm>
+                              <a:off x="-45720" y="792480"/>
+                              <a:ext cx="1455420" cy="106045"/>
+                            </a:xfrm>
+                            <a:prstGeom prst="rect">
+                              <a:avLst/>
+                            </a:prstGeom>
+                            <a:solidFill>
+                              <a:srgbClr val="4F81BD"/>
+                            </a:solidFill>
+                            <a:ln w="25400" cap="flat" cmpd="sng" algn="ctr">
+                              <a:solidFill>
+                                <a:srgbClr val="4F81BD">
+                                  <a:shade val="50000"/>
+                                </a:srgbClr>
+                              </a:solidFill>
+                              <a:prstDash val="solid"/>
+                            </a:ln>
+                            <a:effectLst/>
+                          </wps:spPr>
+                          <wps:bodyPr rot="0" spcFirstLastPara="0" vertOverflow="overflow" horzOverflow="overflow" vert="horz" wrap="square" lIns="91440" tIns="45720" rIns="91440" bIns="45720" numCol="1" spcCol="0" rtlCol="0" fromWordArt="0" anchor="ctr" anchorCtr="0" forceAA="0" compatLnSpc="1">
+                            <a:prstTxWarp prst="textNoShape">
+                              <a:avLst/>
+                            </a:prstTxWarp>
+                            <a:noAutofit/>
+                          </wps:bodyPr>
+                        </wps:wsp>
+                      </wpg:grpSp>
+                      <wpg:grpSp>
+                        <wpg:cNvPr id="56" name="Group 56"/>
+                        <wpg:cNvGrpSpPr/>
+                        <wpg:grpSpPr>
+                          <a:xfrm>
+                            <a:off x="1699260" y="1897380"/>
+                            <a:ext cx="1120140" cy="777240"/>
+                            <a:chOff x="0" y="0"/>
+                            <a:chExt cx="1120140" cy="777240"/>
+                          </a:xfrm>
+                        </wpg:grpSpPr>
+                        <wps:wsp>
+                          <wps:cNvPr id="57" name="Text Box 57"/>
+                          <wps:cNvSpPr txBox="1"/>
+                          <wps:spPr>
+                            <a:xfrm>
+                              <a:off x="0" y="0"/>
+                              <a:ext cx="1120140" cy="777240"/>
+                            </a:xfrm>
+                            <a:prstGeom prst="rect">
+                              <a:avLst/>
+                            </a:prstGeom>
+                            <a:solidFill>
+                              <a:sysClr val="window" lastClr="FFFFFF"/>
+                            </a:solidFill>
+                            <a:ln w="6350">
+                              <a:solidFill>
+                                <a:prstClr val="black"/>
+                              </a:solidFill>
+                            </a:ln>
+                            <a:effectLst/>
+                          </wps:spPr>
+                          <wps:txbx>
+                            <w:txbxContent>
+                              <w:p>
+                                <w:pPr>
+                                  <w:jc w:val="center"/>
+                                  <w:rPr>
+                                    <w:b/>
+                                  </w:rPr>
+                                </w:pPr>
+                                <w:r>
+                                  <w:rPr>
+                                    <w:b/>
+                                  </w:rPr>
+                                  <w:t>Data Logger</w:t>
+                                </w:r>
+                              </w:p>
+                            </w:txbxContent>
+                          </wps:txbx>
+                          <wps:bodyPr rot="0" spcFirstLastPara="0" vertOverflow="overflow" horzOverflow="overflow" vert="horz" wrap="square" lIns="91440" tIns="45720" rIns="91440" bIns="45720" numCol="1" spcCol="0" rtlCol="0" fromWordArt="0" anchor="t" anchorCtr="0" forceAA="0" compatLnSpc="1">
+                            <a:prstTxWarp prst="textNoShape">
+                              <a:avLst/>
+                            </a:prstTxWarp>
+                            <a:noAutofit/>
+                          </wps:bodyPr>
+                        </wps:wsp>
+                        <wps:wsp>
+                          <wps:cNvPr id="58" name="Text Box 58"/>
+                          <wps:cNvSpPr txBox="1"/>
+                          <wps:spPr>
+                            <a:xfrm>
+                              <a:off x="182880" y="320040"/>
+                              <a:ext cx="743585" cy="246380"/>
+                            </a:xfrm>
+                            <a:prstGeom prst="rect">
+                              <a:avLst/>
+                            </a:prstGeom>
+                            <a:solidFill>
+                              <a:sysClr val="window" lastClr="FFFFFF"/>
+                            </a:solidFill>
+                            <a:ln w="6350">
+                              <a:solidFill>
+                                <a:prstClr val="black"/>
+                              </a:solidFill>
+                            </a:ln>
+                            <a:effectLst/>
+                          </wps:spPr>
+                          <wps:txbx>
+                            <w:txbxContent>
+                              <w:p>
+                                <w:pPr>
+                                  <w:jc w:val="center"/>
+                                </w:pPr>
+                                <w:r>
+                                  <w:t>Mayfly</w:t>
+                                </w:r>
+                              </w:p>
+                            </w:txbxContent>
+                          </wps:txbx>
+                          <wps:bodyPr rot="0" spcFirstLastPara="0" vertOverflow="overflow" horzOverflow="overflow" vert="horz" wrap="square" lIns="91440" tIns="45720" rIns="91440" bIns="45720" numCol="1" spcCol="0" rtlCol="0" fromWordArt="0" anchor="t" anchorCtr="0" forceAA="0" compatLnSpc="1">
+                            <a:prstTxWarp prst="textNoShape">
+                              <a:avLst/>
+                            </a:prstTxWarp>
+                            <a:noAutofit/>
+                          </wps:bodyPr>
+                        </wps:wsp>
+                        <wps:wsp>
+                          <wps:cNvPr id="59" name="Rectangle 59"/>
+                          <wps:cNvSpPr/>
+                          <wps:spPr>
+                            <a:xfrm>
+                              <a:off x="0" y="678180"/>
+                              <a:ext cx="1120140" cy="97155"/>
+                            </a:xfrm>
+                            <a:prstGeom prst="rect">
+                              <a:avLst/>
+                            </a:prstGeom>
+                            <a:solidFill>
+                              <a:srgbClr val="4F81BD"/>
+                            </a:solidFill>
+                            <a:ln w="25400" cap="flat" cmpd="sng" algn="ctr">
+                              <a:solidFill>
+                                <a:srgbClr val="4F81BD">
+                                  <a:shade val="50000"/>
+                                </a:srgbClr>
+                              </a:solidFill>
+                              <a:prstDash val="solid"/>
+                            </a:ln>
+                            <a:effectLst/>
+                          </wps:spPr>
+                          <wps:bodyPr rot="0" spcFirstLastPara="0" vertOverflow="overflow" horzOverflow="overflow" vert="horz" wrap="square" lIns="91440" tIns="45720" rIns="91440" bIns="45720" numCol="1" spcCol="0" rtlCol="0" fromWordArt="0" anchor="ctr" anchorCtr="0" forceAA="0" compatLnSpc="1">
+                            <a:prstTxWarp prst="textNoShape">
+                              <a:avLst/>
+                            </a:prstTxWarp>
+                            <a:noAutofit/>
+                          </wps:bodyPr>
+                        </wps:wsp>
+                      </wpg:grpSp>
+                      <wpg:grpSp>
+                        <wpg:cNvPr id="60" name="Group 60"/>
+                        <wpg:cNvGrpSpPr/>
+                        <wpg:grpSpPr>
+                          <a:xfrm>
+                            <a:off x="3566160" y="1897380"/>
+                            <a:ext cx="1120140" cy="777240"/>
+                            <a:chOff x="0" y="0"/>
+                            <a:chExt cx="1120140" cy="777240"/>
+                          </a:xfrm>
+                        </wpg:grpSpPr>
+                        <wps:wsp>
+                          <wps:cNvPr id="61" name="Text Box 61"/>
+                          <wps:cNvSpPr txBox="1"/>
+                          <wps:spPr>
+                            <a:xfrm>
+                              <a:off x="0" y="0"/>
+                              <a:ext cx="1120140" cy="777240"/>
+                            </a:xfrm>
+                            <a:prstGeom prst="rect">
+                              <a:avLst/>
+                            </a:prstGeom>
+                            <a:solidFill>
+                              <a:sysClr val="window" lastClr="FFFFFF"/>
+                            </a:solidFill>
+                            <a:ln w="6350">
+                              <a:solidFill>
+                                <a:prstClr val="black"/>
+                              </a:solidFill>
+                            </a:ln>
+                            <a:effectLst/>
+                          </wps:spPr>
+                          <wps:txbx>
+                            <w:txbxContent>
+                              <w:p>
+                                <w:pPr>
+                                  <w:jc w:val="center"/>
+                                  <w:rPr>
+                                    <w:b/>
+                                  </w:rPr>
+                                </w:pPr>
+                                <w:r>
+                                  <w:rPr>
+                                    <w:b/>
+                                  </w:rPr>
+                                  <w:t>Data Logger</w:t>
+                                </w:r>
+                              </w:p>
+                            </w:txbxContent>
+                          </wps:txbx>
+                          <wps:bodyPr rot="0" spcFirstLastPara="0" vertOverflow="overflow" horzOverflow="overflow" vert="horz" wrap="square" lIns="91440" tIns="45720" rIns="91440" bIns="45720" numCol="1" spcCol="0" rtlCol="0" fromWordArt="0" anchor="t" anchorCtr="0" forceAA="0" compatLnSpc="1">
+                            <a:prstTxWarp prst="textNoShape">
+                              <a:avLst/>
+                            </a:prstTxWarp>
+                            <a:noAutofit/>
+                          </wps:bodyPr>
+                        </wps:wsp>
+                        <wps:wsp>
+                          <wps:cNvPr id="62" name="Text Box 62"/>
+                          <wps:cNvSpPr txBox="1"/>
+                          <wps:spPr>
+                            <a:xfrm>
+                              <a:off x="182880" y="320040"/>
+                              <a:ext cx="743585" cy="246380"/>
+                            </a:xfrm>
+                            <a:prstGeom prst="rect">
+                              <a:avLst/>
+                            </a:prstGeom>
+                            <a:solidFill>
+                              <a:sysClr val="window" lastClr="FFFFFF"/>
+                            </a:solidFill>
+                            <a:ln w="6350">
+                              <a:solidFill>
+                                <a:prstClr val="black"/>
+                              </a:solidFill>
+                            </a:ln>
+                            <a:effectLst/>
+                          </wps:spPr>
+                          <wps:txbx>
+                            <w:txbxContent>
+                              <w:p>
+                                <w:pPr>
+                                  <w:jc w:val="center"/>
+                                </w:pPr>
+                                <w:r>
+                                  <w:t>Mayfly</w:t>
+                                </w:r>
+                              </w:p>
+                            </w:txbxContent>
+                          </wps:txbx>
+                          <wps:bodyPr rot="0" spcFirstLastPara="0" vertOverflow="overflow" horzOverflow="overflow" vert="horz" wrap="square" lIns="91440" tIns="45720" rIns="91440" bIns="45720" numCol="1" spcCol="0" rtlCol="0" fromWordArt="0" anchor="t" anchorCtr="0" forceAA="0" compatLnSpc="1">
+                            <a:prstTxWarp prst="textNoShape">
+                              <a:avLst/>
+                            </a:prstTxWarp>
+                            <a:noAutofit/>
+                          </wps:bodyPr>
+                        </wps:wsp>
+                        <wps:wsp>
+                          <wps:cNvPr id="63" name="Rectangle 63"/>
+                          <wps:cNvSpPr/>
+                          <wps:spPr>
+                            <a:xfrm>
+                              <a:off x="0" y="678180"/>
+                              <a:ext cx="1120140" cy="97155"/>
+                            </a:xfrm>
+                            <a:prstGeom prst="rect">
+                              <a:avLst/>
+                            </a:prstGeom>
+                            <a:solidFill>
+                              <a:srgbClr val="4F81BD"/>
+                            </a:solidFill>
+                            <a:ln w="25400" cap="flat" cmpd="sng" algn="ctr">
+                              <a:solidFill>
+                                <a:srgbClr val="4F81BD">
+                                  <a:shade val="50000"/>
+                                </a:srgbClr>
+                              </a:solidFill>
+                              <a:prstDash val="solid"/>
+                            </a:ln>
+                            <a:effectLst/>
+                          </wps:spPr>
+                          <wps:bodyPr rot="0" spcFirstLastPara="0" vertOverflow="overflow" horzOverflow="overflow" vert="horz" wrap="square" lIns="91440" tIns="45720" rIns="91440" bIns="45720" numCol="1" spcCol="0" rtlCol="0" fromWordArt="0" anchor="ctr" anchorCtr="0" forceAA="0" compatLnSpc="1">
+                            <a:prstTxWarp prst="textNoShape">
+                              <a:avLst/>
+                            </a:prstTxWarp>
+                            <a:noAutofit/>
+                          </wps:bodyPr>
+                        </wps:wsp>
+                      </wpg:grpSp>
+                      <wps:wsp>
+                        <wps:cNvPr id="64" name="Straight Arrow Connector 64"/>
+                        <wps:cNvCnPr/>
+                        <wps:spPr>
+                          <a:xfrm flipV="1">
+                            <a:off x="495300" y="1104900"/>
+                            <a:ext cx="1386840" cy="640080"/>
+                          </a:xfrm>
+                          <a:prstGeom prst="straightConnector1">
+                            <a:avLst/>
+                          </a:prstGeom>
+                          <a:noFill/>
+                          <a:ln w="28575" cap="flat" cmpd="sng" algn="ctr">
+                            <a:solidFill>
+                              <a:srgbClr val="4F81BD">
+                                <a:shade val="95000"/>
+                                <a:satMod val="105000"/>
+                              </a:srgbClr>
+                            </a:solidFill>
+                            <a:prstDash val="solid"/>
+                            <a:headEnd type="arrow"/>
+                            <a:tailEnd type="arrow"/>
+                          </a:ln>
+                          <a:effectLst/>
+                        </wps:spPr>
+                        <wps:bodyPr/>
+                      </wps:wsp>
+                      <wps:wsp>
+                        <wps:cNvPr id="65" name="Straight Arrow Connector 65"/>
+                        <wps:cNvCnPr/>
+                        <wps:spPr>
+                          <a:xfrm flipV="1">
+                            <a:off x="2286000" y="1234440"/>
+                            <a:ext cx="434340" cy="662940"/>
+                          </a:xfrm>
+                          <a:prstGeom prst="straightConnector1">
+                            <a:avLst/>
+                          </a:prstGeom>
+                          <a:noFill/>
+                          <a:ln w="28575" cap="flat" cmpd="sng" algn="ctr">
+                            <a:solidFill>
+                              <a:srgbClr val="4F81BD">
+                                <a:shade val="95000"/>
+                                <a:satMod val="105000"/>
+                              </a:srgbClr>
+                            </a:solidFill>
+                            <a:prstDash val="solid"/>
+                            <a:headEnd type="arrow"/>
+                            <a:tailEnd type="arrow"/>
+                          </a:ln>
+                          <a:effectLst/>
+                        </wps:spPr>
+                        <wps:bodyPr/>
+                      </wps:wsp>
+                      <pic:pic xmlns:pic="http://schemas.openxmlformats.org/drawingml/2006/picture">
+                        <pic:nvPicPr>
+                          <pic:cNvPr id="66" name="Picture 66"/>
+                          <pic:cNvPicPr>
+                            <a:picLocks noChangeAspect="1"/>
+                          </pic:cNvPicPr>
+                        </pic:nvPicPr>
+                        <pic:blipFill>
+                          <a:blip r:embed="rId12">
+                            <a:extLst>
+                              <a:ext uri="{28A0092B-C50C-407E-A947-70E740481C1C}">
+                                <a14:useLocalDpi xmlns:a14="http://schemas.microsoft.com/office/drawing/2010/main" val="0"/>
+                              </a:ext>
+                            </a:extLst>
+                          </a:blip>
+                          <a:srcRect/>
+                          <a:stretch>
+                            <a:fillRect/>
+                          </a:stretch>
+                        </pic:blipFill>
+                        <pic:spPr bwMode="auto">
+                          <a:xfrm>
+                            <a:off x="1882140" y="0"/>
+                            <a:ext cx="1927860" cy="1287780"/>
+                          </a:xfrm>
+                          <a:prstGeom prst="rect">
+                            <a:avLst/>
+                          </a:prstGeom>
+                          <a:noFill/>
+                          <a:ln>
+                            <a:noFill/>
+                          </a:ln>
+                        </pic:spPr>
+                      </pic:pic>
+                      <wps:wsp>
+                        <wps:cNvPr id="67" name="Straight Arrow Connector 67"/>
+                        <wps:cNvCnPr/>
+                        <wps:spPr>
+                          <a:xfrm flipH="1" flipV="1">
+                            <a:off x="3337560" y="1287780"/>
+                            <a:ext cx="228600" cy="556260"/>
+                          </a:xfrm>
+                          <a:prstGeom prst="straightConnector1">
+                            <a:avLst/>
+                          </a:prstGeom>
+                          <a:noFill/>
+                          <a:ln w="28575" cap="flat" cmpd="sng" algn="ctr">
+                            <a:solidFill>
+                              <a:srgbClr val="4F81BD">
+                                <a:shade val="95000"/>
+                                <a:satMod val="105000"/>
+                              </a:srgbClr>
+                            </a:solidFill>
+                            <a:prstDash val="solid"/>
+                            <a:headEnd type="arrow"/>
+                            <a:tailEnd type="arrow"/>
+                          </a:ln>
+                          <a:effectLst/>
+                        </wps:spPr>
+                        <wps:bodyPr/>
+                      </wps:wsp>
+                      <wps:wsp>
+                        <wps:cNvPr id="68" name="Straight Arrow Connector 68"/>
+                        <wps:cNvCnPr/>
+                        <wps:spPr>
+                          <a:xfrm>
+                            <a:off x="3749040" y="906780"/>
+                            <a:ext cx="632460" cy="0"/>
                           </a:xfrm>
                           <a:prstGeom prst="straightConnector1">
                             <a:avLst/>
@@ -3273,13 +4179,9 @@
           </mc:Choice>
           <mc:Fallback>
             <w:pict>
-              <v:group id="Group 50" o:spid="_x0000_s1048" style="position:absolute;margin-left:52.2pt;margin-top:17.45pt;width:392.4pt;height:247.8pt;z-index:251678720" coordsize="49834,31470" o:gfxdata="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">
-                <v:group id="Group 7" o:spid="_x0000_s1049" style="position:absolute;top:23698;width:11201;height:7772" coordsize="11201,7772" o:gfxdata="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">
-                  <v:shapetype id="_x0000_t202" coordsize="21600,21600" o:spt="202" path="m,l,21600r21600,l21600,xe">
-                    <v:stroke joinstyle="miter"/>
-                    <v:path gradientshapeok="t" o:connecttype="rect"/>
-                  </v:shapetype>
-                  <v:shape id="Text Box 20" o:spid="_x0000_s1050" type="#_x0000_t202" style="position:absolute;width:11201;height:7772;visibility:visible;mso-wrap-style:square;v-text-anchor:top" o:gfxdata="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" fillcolor="window" strokeweight=".5pt">
+              <v:group id="Group 25" o:spid="_x0000_s1070" style="position:absolute;margin-left:46.8pt;margin-top:99.3pt;width:451.2pt;height:210.6pt;z-index:251689984" coordsize="57302,26746" o:gfxdata="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">
+                <v:group id="Group 33" o:spid="_x0000_s1071" style="position:absolute;top:18440;width:11201;height:7772" coordsize="11201,7772" o:gfxdata="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">
+                  <v:shape id="Text Box 34" o:spid="_x0000_s1072" type="#_x0000_t202" style="position:absolute;width:11201;height:7772;visibility:visible;mso-wrap-style:square;v-text-anchor:top" o:gfxdata="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" fillcolor="window" strokeweight=".5pt">
                     <v:textbox>
                       <w:txbxContent>
                         <w:p>
@@ -3293,19 +4195,13 @@
                             <w:rPr>
                               <w:b/>
                             </w:rPr>
-                            <w:t>Mayfly</w:t>
-                          </w:r>
-                          <w:r>
-                            <w:rPr>
-                              <w:b/>
-                            </w:rPr>
-                            <w:t xml:space="preserve"> Logger</w:t>
+                            <w:t>Data Logger</w:t>
                           </w:r>
                         </w:p>
                       </w:txbxContent>
                     </v:textbox>
                   </v:shape>
-                  <v:shape id="Text Box 21" o:spid="_x0000_s1051" type="#_x0000_t202" style="position:absolute;left:1828;top:3200;width:7436;height:2464;visibility:visible;mso-wrap-style:square;v-text-anchor:top" o:gfxdata="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" fillcolor="window" strokeweight=".5pt">
+                  <v:shape id="Text Box 39" o:spid="_x0000_s1073" type="#_x0000_t202" style="position:absolute;left:1828;top:3200;width:7436;height:2464;visibility:visible;mso-wrap-style:square;v-text-anchor:top" o:gfxdata="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" fillcolor="window" strokeweight=".5pt">
                     <v:textbox>
                       <w:txbxContent>
                         <w:p>
@@ -3319,10 +4215,10 @@
                       </w:txbxContent>
                     </v:textbox>
                   </v:shape>
-                  <v:rect id="Rectangle 23" o:spid="_x0000_s1052" style="position:absolute;top:6781;width:11201;height:972;visibility:visible;mso-wrap-style:square;v-text-anchor:middle" o:gfxdata="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" fillcolor="#4f81bd" strokecolor="#385d8a" strokeweight="2pt"/>
+                  <v:rect id="Rectangle 51" o:spid="_x0000_s1074" style="position:absolute;top:6781;width:11201;height:972;visibility:visible;mso-wrap-style:square;v-text-anchor:middle" o:gfxdata="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" fillcolor="#4f81bd" strokecolor="#385d8a" strokeweight="2pt"/>
                 </v:group>
-                <v:group id="Group 3" o:spid="_x0000_s1053" style="position:absolute;left:17983;top:7772;width:14554;height:8985" coordorigin="-457" coordsize="14554,8985" o:gfxdata="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">
-                  <v:shape id="Text Box 27" o:spid="_x0000_s1054" type="#_x0000_t202" style="position:absolute;left:-457;width:14554;height:8985;visibility:visible;mso-wrap-style:square;v-text-anchor:top" o:gfxdata="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" fillcolor="window" strokeweight=".5pt">
+                <v:group id="Group 52" o:spid="_x0000_s1075" style="position:absolute;left:42748;top:3886;width:14554;height:8985" coordorigin="-457" coordsize="14554,8985" o:gfxdata="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">
+                  <v:shape id="Text Box 53" o:spid="_x0000_s1076" type="#_x0000_t202" style="position:absolute;left:-457;width:14554;height:8985;visibility:visible;mso-wrap-style:square;v-text-anchor:top" o:gfxdata="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" fillcolor="window" strokeweight=".5pt">
                     <v:textbox>
                       <w:txbxContent>
                         <w:p>
@@ -3336,31 +4232,13 @@
                             <w:rPr>
                               <w:b/>
                             </w:rPr>
-                            <w:t>PI3</w:t>
-                          </w:r>
-                          <w:r>
-                            <w:rPr>
-                              <w:b/>
-                            </w:rPr>
-                            <w:t xml:space="preserve"> </w:t>
-                          </w:r>
-                          <w:r>
-                            <w:rPr>
-                              <w:b/>
-                            </w:rPr>
-                            <w:t xml:space="preserve">–VDAB </w:t>
-                          </w:r>
-                          <w:r>
-                            <w:rPr>
-                              <w:b/>
-                            </w:rPr>
-                            <w:t>Hub</w:t>
+                            <w:t>VDAB Hub</w:t>
                           </w:r>
                         </w:p>
                       </w:txbxContent>
                     </v:textbox>
                   </v:shape>
-                  <v:shape id="Text Box 29" o:spid="_x0000_s1055" type="#_x0000_t202" style="position:absolute;left:2895;top:3048;width:9316;height:2762;visibility:visible;mso-wrap-style:square;v-text-anchor:top" o:gfxdata="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" fillcolor="window" strokeweight=".5pt">
+                  <v:shape id="Text Box 54" o:spid="_x0000_s1077" type="#_x0000_t202" style="position:absolute;left:1828;top:3048;width:10973;height:2762;visibility:visible;mso-wrap-style:square;v-text-anchor:top" o:gfxdata="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" fillcolor="window" strokeweight=".5pt">
                     <v:textbox>
                       <w:txbxContent>
                         <w:p>
@@ -3368,7 +4246,7 @@
                             <w:jc w:val="center"/>
                           </w:pPr>
                           <w:r>
-                            <w:t>PI3 –VDAB</w:t>
+                            <w:t>Any Computer</w:t>
                           </w:r>
                         </w:p>
                         <w:p>
@@ -3379,10 +4257,10 @@
                       </w:txbxContent>
                     </v:textbox>
                   </v:shape>
-                  <v:rect id="Rectangle 30" o:spid="_x0000_s1056" style="position:absolute;left:-457;top:7924;width:14554;height:1061;visibility:visible;mso-wrap-style:square;v-text-anchor:middle" o:gfxdata="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" fillcolor="#4f81bd" strokecolor="#385d8a" strokeweight="2pt"/>
+                  <v:rect id="Rectangle 55" o:spid="_x0000_s1078" style="position:absolute;left:-457;top:7924;width:14554;height:1061;visibility:visible;mso-wrap-style:square;v-text-anchor:middle" o:gfxdata="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" fillcolor="#4f81bd" strokecolor="#385d8a" strokeweight="2pt"/>
                 </v:group>
-                <v:group id="Group 8" o:spid="_x0000_s1057" style="position:absolute;left:21336;top:23088;width:11201;height:7773" coordsize="11201,7772" o:gfxdata="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">
-                  <v:shape id="Text Box 9" o:spid="_x0000_s1058" type="#_x0000_t202" style="position:absolute;width:11201;height:7772;visibility:visible;mso-wrap-style:square;v-text-anchor:top" o:gfxdata="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" fillcolor="window" strokeweight=".5pt">
+                <v:group id="Group 56" o:spid="_x0000_s1079" style="position:absolute;left:16992;top:18973;width:11202;height:7773" coordsize="11201,7772" o:gfxdata="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">
+                  <v:shape id="Text Box 57" o:spid="_x0000_s1080" type="#_x0000_t202" style="position:absolute;width:11201;height:7772;visibility:visible;mso-wrap-style:square;v-text-anchor:top" o:gfxdata="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" fillcolor="window" strokeweight=".5pt">
                     <v:textbox>
                       <w:txbxContent>
                         <w:p>
@@ -3396,19 +4274,13 @@
                             <w:rPr>
                               <w:b/>
                             </w:rPr>
-                            <w:t xml:space="preserve">Mayfly </w:t>
-                          </w:r>
-                          <w:r>
-                            <w:rPr>
-                              <w:b/>
-                            </w:rPr>
-                            <w:t>Logger</w:t>
+                            <w:t>Data Logger</w:t>
                           </w:r>
                         </w:p>
                       </w:txbxContent>
                     </v:textbox>
                   </v:shape>
-                  <v:shape id="Text Box 10" o:spid="_x0000_s1059" type="#_x0000_t202" style="position:absolute;left:1828;top:3200;width:7436;height:2464;visibility:visible;mso-wrap-style:square;v-text-anchor:top" o:gfxdata="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" fillcolor="window" strokeweight=".5pt">
+                  <v:shape id="Text Box 58" o:spid="_x0000_s1081" type="#_x0000_t202" style="position:absolute;left:1828;top:3200;width:7436;height:2464;visibility:visible;mso-wrap-style:square;v-text-anchor:top" o:gfxdata="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" fillcolor="window" strokeweight=".5pt">
                     <v:textbox>
                       <w:txbxContent>
                         <w:p>
@@ -3422,10 +4294,10 @@
                       </w:txbxContent>
                     </v:textbox>
                   </v:shape>
-                  <v:rect id="Rectangle 11" o:spid="_x0000_s1060" style="position:absolute;top:6781;width:11201;height:972;visibility:visible;mso-wrap-style:square;v-text-anchor:middle" o:gfxdata="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" fillcolor="#4f81bd" strokecolor="#385d8a" strokeweight="2pt"/>
+                  <v:rect id="Rectangle 59" o:spid="_x0000_s1082" style="position:absolute;top:6781;width:11201;height:972;visibility:visible;mso-wrap-style:square;v-text-anchor:middle" o:gfxdata="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" fillcolor="#4f81bd" strokecolor="#385d8a" strokeweight="2pt"/>
                 </v:group>
-                <v:group id="Group 12" o:spid="_x0000_s1061" style="position:absolute;left:38633;top:22631;width:11201;height:7772" coordsize="11201,7772" o:gfxdata="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">
-                  <v:shape id="Text Box 13" o:spid="_x0000_s1062" type="#_x0000_t202" style="position:absolute;width:11201;height:7772;visibility:visible;mso-wrap-style:square;v-text-anchor:top" o:gfxdata="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" fillcolor="window" strokeweight=".5pt">
+                <v:group id="Group 60" o:spid="_x0000_s1083" style="position:absolute;left:35661;top:18973;width:11202;height:7773" coordsize="11201,7772" o:gfxdata="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">
+                  <v:shape id="Text Box 61" o:spid="_x0000_s1084" type="#_x0000_t202" style="position:absolute;width:11201;height:7772;visibility:visible;mso-wrap-style:square;v-text-anchor:top" o:gfxdata="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" fillcolor="window" strokeweight=".5pt">
                     <v:textbox>
                       <w:txbxContent>
                         <w:p>
@@ -3439,19 +4311,13 @@
                             <w:rPr>
                               <w:b/>
                             </w:rPr>
-                            <w:t>Mayfly</w:t>
-                          </w:r>
-                          <w:r>
-                            <w:rPr>
-                              <w:b/>
-                            </w:rPr>
-                            <w:t xml:space="preserve"> Logger</w:t>
+                            <w:t>Data Logger</w:t>
                           </w:r>
                         </w:p>
                       </w:txbxContent>
                     </v:textbox>
                   </v:shape>
-                  <v:shape id="Text Box 14" o:spid="_x0000_s1063" type="#_x0000_t202" style="position:absolute;left:1828;top:3200;width:7436;height:2464;visibility:visible;mso-wrap-style:square;v-text-anchor:top" o:gfxdata="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" fillcolor="window" strokeweight=".5pt">
+                  <v:shape id="Text Box 62" o:spid="_x0000_s1085" type="#_x0000_t202" style="position:absolute;left:1828;top:3200;width:7436;height:2464;visibility:visible;mso-wrap-style:square;v-text-anchor:top" o:gfxdata="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" fillcolor="window" strokeweight=".5pt">
                     <v:textbox>
                       <w:txbxContent>
                         <w:p>
@@ -3465,22 +4331,22 @@
                       </w:txbxContent>
                     </v:textbox>
                   </v:shape>
-                  <v:rect id="Rectangle 15" o:spid="_x0000_s1064" style="position:absolute;top:6781;width:11201;height:972;visibility:visible;mso-wrap-style:square;v-text-anchor:middle" o:gfxdata="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" fillcolor="#4f81bd" strokecolor="#385d8a" strokeweight="2pt"/>
+                  <v:rect id="Rectangle 63" o:spid="_x0000_s1086" style="position:absolute;top:6781;width:11201;height:972;visibility:visible;mso-wrap-style:square;v-text-anchor:middle" o:gfxdata="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" fillcolor="#4f81bd" strokecolor="#385d8a" strokeweight="2pt"/>
                 </v:group>
-                <v:shapetype id="_x0000_t32" coordsize="21600,21600" o:spt="32" o:oned="t" path="m,l21600,21600e" filled="f">
-                  <v:path arrowok="t" fillok="f" o:connecttype="none"/>
-                  <o:lock v:ext="edit" shapetype="t"/>
-                </v:shapetype>
-                <v:shape id="Straight Arrow Connector 31" o:spid="_x0000_s1065" type="#_x0000_t32" style="position:absolute;left:5943;top:17526;width:15393;height:5562;flip:y;visibility:visible;mso-wrap-style:square" o:connectortype="straight" o:gfxdata="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" strokecolor="#4a7ebb" strokeweight="2.25pt">
+                <v:shape id="Straight Arrow Connector 64" o:spid="_x0000_s1087" type="#_x0000_t32" style="position:absolute;left:4953;top:11049;width:13868;height:6400;flip:y;visibility:visible;mso-wrap-style:square" o:connectortype="straight" o:gfxdata="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" strokecolor="#4a7ebb" strokeweight="2.25pt">
                   <v:stroke startarrow="open" endarrow="open"/>
                 </v:shape>
-                <v:shape id="Straight Arrow Connector 36" o:spid="_x0000_s1066" type="#_x0000_t32" style="position:absolute;left:26517;top:17526;width:0;height:5410;flip:y;visibility:visible;mso-wrap-style:square" o:connectortype="straight" o:gfxdata="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" strokecolor="#4a7ebb" strokeweight="2.25pt">
+                <v:shape id="Straight Arrow Connector 65" o:spid="_x0000_s1088" type="#_x0000_t32" style="position:absolute;left:22860;top:12344;width:4343;height:6629;flip:y;visibility:visible;mso-wrap-style:square" o:connectortype="straight" o:gfxdata="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" strokecolor="#4a7ebb" strokeweight="2.25pt">
                   <v:stroke startarrow="open" endarrow="open"/>
                 </v:shape>
-                <v:shape id="Straight Arrow Connector 37" o:spid="_x0000_s1067" type="#_x0000_t32" style="position:absolute;left:31242;top:17526;width:11582;height:4495;flip:x y;visibility:visible;mso-wrap-style:square" o:connectortype="straight" o:gfxdata="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" strokecolor="#4a7ebb" strokeweight="2.25pt">
+                <v:shape id="Picture 66" o:spid="_x0000_s1089" type="#_x0000_t75" style="position:absolute;left:18821;width:19279;height:12877;visibility:visible;mso-wrap-style:square" o:gfxdata="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">
+                  <v:imagedata r:id="rId13" o:title=""/>
+                  <v:path arrowok="t"/>
+                </v:shape>
+                <v:shape id="Straight Arrow Connector 67" o:spid="_x0000_s1090" type="#_x0000_t32" style="position:absolute;left:33375;top:12877;width:2286;height:5563;flip:x y;visibility:visible;mso-wrap-style:square" o:connectortype="straight" o:gfxdata="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" strokecolor="#4a7ebb" strokeweight="2.25pt">
                   <v:stroke startarrow="open" endarrow="open"/>
                 </v:shape>
-                <v:shape id="Straight Arrow Connector 38" o:spid="_x0000_s1068" type="#_x0000_t32" style="position:absolute;left:25527;width:0;height:7772;visibility:visible;mso-wrap-style:square" o:connectortype="straight" o:gfxdata="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" strokecolor="#4a7ebb" strokeweight="2.25pt">
+                <v:shape id="Straight Arrow Connector 68" o:spid="_x0000_s1091" type="#_x0000_t32" style="position:absolute;left:37490;top:9067;width:6325;height:0;visibility:visible;mso-wrap-style:square" o:connectortype="straight" o:gfxdata="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" strokecolor="#4a7ebb" strokeweight="2.25pt">
                   <v:stroke startarrow="open" endarrow="open"/>
                 </v:shape>
               </v:group>
@@ -3489,30 +4355,46 @@
         </mc:AlternateContent>
       </w:r>
     </w:p>
-    <w:p/>
-    <w:p/>
-    <w:p/>
     <w:p>
       <w:pPr>
-        <w:rPr>
-          <w:rFonts w:asciiTheme="majorHAnsi" w:eastAsiaTheme="majorEastAsia" w:hAnsiTheme="majorHAnsi" w:cstheme="majorBidi"/>
-          <w:b/>
-          <w:bCs/>
-          <w:color w:val="365F91" w:themeColor="accent1" w:themeShade="BF"/>
-          <w:sz w:val="28"/>
-          <w:szCs w:val="28"/>
-        </w:rPr>
-      </w:pPr>
-      <w:r>
-        <w:br w:type="page"/>
-      </w:r>
+        <w:pStyle w:val="Heading1"/>
+      </w:pPr>
     </w:p>
     <w:p>
       <w:pPr>
         <w:pStyle w:val="Heading1"/>
       </w:pPr>
+    </w:p>
+    <w:p>
+      <w:pPr>
+        <w:pStyle w:val="Heading1"/>
+      </w:pPr>
+    </w:p>
+    <w:p>
+      <w:pPr>
+        <w:pStyle w:val="Heading1"/>
+      </w:pPr>
+    </w:p>
+    <w:p>
+      <w:pPr>
+        <w:pStyle w:val="Heading1"/>
+      </w:pPr>
+    </w:p>
+    <w:p>
+      <w:pPr>
+        <w:pStyle w:val="Heading1"/>
+      </w:pPr>
+    </w:p>
+    <w:p>
+      <w:pPr>
+        <w:pStyle w:val="Heading1"/>
+      </w:pPr>
+    </w:p>
+    <w:p>
+      <w:pPr>
+        <w:pStyle w:val="Heading1"/>
+      </w:pPr>
       <w:r>
-        <w:lastRenderedPageBreak/>
         <w:t>NOTES AND SUPPORTING INFO</w:t>
       </w:r>
     </w:p>
@@ -3599,6 +4481,7 @@
         <w:rPr>
           <w:noProof/>
         </w:rPr>
+        <w:lastRenderedPageBreak/>
         <w:drawing>
           <wp:inline distT="0" distB="0" distL="0" distR="0" wp14:anchorId="2EE10A33" wp14:editId="0A511C06">
             <wp:extent cx="3591810" cy="3765176"/>
@@ -3617,7 +4500,7 @@
                     </pic:cNvPicPr>
                   </pic:nvPicPr>
                   <pic:blipFill>
-                    <a:blip r:embed="rId13">
+                    <a:blip r:embed="rId14">
                       <a:extLst>
                         <a:ext uri="{28A0092B-C50C-407E-A947-70E740481C1C}">
                           <a14:useLocalDpi xmlns:a14="http://schemas.microsoft.com/office/drawing/2010/main" val="0"/>

</xml_diff>